<commit_message>
Removed screenshots folder and updated report
</commit_message>
<xml_diff>
--- a/CS634_Midterm_Report_Naga_Sathwik_Sangaraju.docx
+++ b/CS634_Midterm_Report_Naga_Sathwik_Sangaraju.docx
@@ -256,10 +256,7 @@
     </w:p>
     <w:p>
       <w:r>
-        <w:t>We</w:t>
-      </w:r>
-      <w:r>
-        <w:t xml:space="preserve"> can convert the Jupyter Notebook into a Python script using nbconvert. Use the following command:</w:t>
+        <w:t>We can convert the Jupyter Notebook into a Python script using nbconvert. Use the following command:</w:t>
       </w:r>
     </w:p>
     <w:p>
@@ -687,7 +684,10 @@
         <w:pStyle w:val="Heading1"/>
       </w:pPr>
       <w:r>
-        <w:t>9. Appendix</w:t>
+        <w:t xml:space="preserve">9. </w:t>
+      </w:r>
+      <w:r>
+        <w:t>Example output</w:t>
       </w:r>
     </w:p>
     <w:p>
@@ -699,6 +699,13 @@
       </w:r>
     </w:p>
     <w:p>
+      <w:pPr>
+        <w:rPr>
+          <w:rStyle w:val="Heading1Char"/>
+          <w:sz w:val="32"/>
+          <w:szCs w:val="32"/>
+        </w:rPr>
+      </w:pPr>
       <w:r>
         <w:t>Available datasets:</w:t>
       </w:r>
@@ -1037,16 +1044,122 @@
       </w:r>
       <w:r>
         <w:br/>
+        <w:t xml:space="preserve">  {Toolbox} -&gt; {Hammer}  support=0.2400  confidence=0.7500  lift=1.1029</w:t>
+      </w:r>
+      <w:r>
+        <w:br/>
+      </w:r>
+      <w:r>
+        <w:br/>
+      </w:r>
+      <w:r>
+        <w:br/>
+      </w:r>
+      <w:r>
+        <w:br/>
+      </w:r>
+      <w:r>
+        <w:br/>
+      </w:r>
+      <w:r>
+        <w:br/>
+      </w:r>
+      <w:r>
+        <w:br/>
       </w:r>
       <w:r>
         <w:lastRenderedPageBreak/>
-        <w:t xml:space="preserve">  {Toolbox} -&gt; {Hammer}  support=0.2400  confidence=0.7500  lift=1.1029</w:t>
-      </w:r>
-      <w:r>
+        <w:br/>
+      </w:r>
+      <w:r>
+        <w:rPr>
+          <w:rStyle w:val="Heading1Char"/>
+          <w:sz w:val="32"/>
+          <w:szCs w:val="32"/>
+        </w:rPr>
+        <w:t xml:space="preserve">10. </w:t>
+      </w:r>
+      <w:r>
+        <w:rPr>
+          <w:rStyle w:val="Heading1Char"/>
+          <w:sz w:val="32"/>
+          <w:szCs w:val="32"/>
+        </w:rPr>
+        <w:t>G</w:t>
+      </w:r>
+      <w:r>
+        <w:rPr>
+          <w:rStyle w:val="Heading1Char"/>
+          <w:sz w:val="32"/>
+          <w:szCs w:val="32"/>
+        </w:rPr>
+        <w:t>ithub</w:t>
+      </w:r>
+      <w:r>
+        <w:rPr>
+          <w:rStyle w:val="Heading1Char"/>
+          <w:sz w:val="32"/>
+          <w:szCs w:val="32"/>
+        </w:rPr>
+        <w:t xml:space="preserve"> repository</w:t>
+      </w:r>
+    </w:p>
+    <w:p>
+      <w:pPr>
+        <w:rPr>
+          <w:rStyle w:val="Heading1Char"/>
+          <w:color w:val="auto"/>
+        </w:rPr>
+      </w:pPr>
+      <w:r>
+        <w:rPr>
+          <w:rStyle w:val="Heading1Char"/>
+          <w:color w:val="auto"/>
+        </w:rPr>
+        <w:t xml:space="preserve">Link: </w:t>
+      </w:r>
+      <w:r>
+        <w:rPr>
+          <w:rStyle w:val="Heading2Char"/>
+        </w:rPr>
+        <w:t>https://github.com/ns2284/cs634_midterm_Naga_Sathwik_Sangaraju_NS2284</w:t>
+      </w:r>
+    </w:p>
+    <w:p>
+      <w:pPr>
+        <w:rPr>
+          <w:rStyle w:val="Heading1Char"/>
+          <w:color w:val="auto"/>
+        </w:rPr>
+      </w:pPr>
+      <w:r>
+        <w:br/>
+      </w:r>
+      <w:r>
+        <w:br/>
+      </w:r>
+      <w:r>
+        <w:br/>
+      </w:r>
+      <w:r>
+        <w:rPr>
+          <w:rStyle w:val="Heading1Char"/>
+          <w:sz w:val="44"/>
+          <w:szCs w:val="44"/>
+        </w:rPr>
+        <w:t>Screenshots</w:t>
+      </w:r>
+      <w:r>
+        <w:br/>
+      </w:r>
+      <w:r>
+        <w:rPr>
+          <w:noProof/>
+        </w:rPr>
         <w:drawing>
-          <wp:inline distT="0" distB="0" distL="0" distR="0" wp14:anchorId="4E7212F3" wp14:editId="577CBF72">
-            <wp:extent cx="5486400" cy="5474970"/>
-            <wp:effectExtent l="0" t="0" r="0" b="0"/>
+          <wp:inline distT="0" distB="0" distL="0" distR="0" wp14:anchorId="4E7212F3" wp14:editId="212C6CA4">
+            <wp:extent cx="5486400" cy="4295775"/>
+            <wp:effectExtent l="0" t="0" r="0" b="9525"/>
             <wp:docPr id="1780278529" name="Picture 1"/>
             <wp:cNvGraphicFramePr>
               <a:graphicFrameLocks xmlns:a="http://schemas.openxmlformats.org/drawingml/2006/main" noChangeAspect="1"/>
@@ -1067,7 +1180,7 @@
                   <pic:spPr>
                     <a:xfrm>
                       <a:off x="0" y="0"/>
-                      <a:ext cx="5486400" cy="5474970"/>
+                      <a:ext cx="5486400" cy="4295775"/>
                     </a:xfrm>
                     <a:prstGeom prst="rect">
                       <a:avLst/>
@@ -1079,7 +1192,141 @@
           </wp:inline>
         </w:drawing>
       </w:r>
+      <w:r>
+        <w:br/>
+      </w:r>
+      <w:r>
+        <w:br/>
+      </w:r>
+      <w:r>
+        <w:br/>
+      </w:r>
+      <w:r>
+        <w:rPr>
+          <w:rStyle w:val="Heading1Char"/>
+          <w:color w:val="auto"/>
+        </w:rPr>
+        <w:br/>
+      </w:r>
+      <w:r>
+        <w:rPr>
+          <w:noProof/>
+        </w:rPr>
+        <w:lastRenderedPageBreak/>
+        <w:drawing>
+          <wp:inline distT="0" distB="0" distL="0" distR="0" wp14:anchorId="78EC4B6E" wp14:editId="12FDA42D">
+            <wp:extent cx="5791200" cy="5524500"/>
+            <wp:effectExtent l="0" t="0" r="0" b="0"/>
+            <wp:docPr id="2018070459" name="Picture 1"/>
+            <wp:cNvGraphicFramePr>
+              <a:graphicFrameLocks xmlns:a="http://schemas.openxmlformats.org/drawingml/2006/main" noChangeAspect="1"/>
+            </wp:cNvGraphicFramePr>
+            <a:graphic xmlns:a="http://schemas.openxmlformats.org/drawingml/2006/main">
+              <a:graphicData uri="http://schemas.openxmlformats.org/drawingml/2006/picture">
+                <pic:pic xmlns:pic="http://schemas.openxmlformats.org/drawingml/2006/picture">
+                  <pic:nvPicPr>
+                    <pic:cNvPr id="0" name="Picture 1"/>
+                    <pic:cNvPicPr>
+                      <a:picLocks noChangeAspect="1" noChangeArrowheads="1"/>
+                    </pic:cNvPicPr>
+                  </pic:nvPicPr>
+                  <pic:blipFill>
+                    <a:blip r:embed="rId7">
+                      <a:extLst>
+                        <a:ext uri="{28A0092B-C50C-407E-A947-70E740481C1C}">
+                          <a14:useLocalDpi xmlns:a14="http://schemas.microsoft.com/office/drawing/2010/main" val="0"/>
+                        </a:ext>
+                      </a:extLst>
+                    </a:blip>
+                    <a:srcRect/>
+                    <a:stretch>
+                      <a:fillRect/>
+                    </a:stretch>
+                  </pic:blipFill>
+                  <pic:spPr bwMode="auto">
+                    <a:xfrm>
+                      <a:off x="0" y="0"/>
+                      <a:ext cx="5791200" cy="5524500"/>
+                    </a:xfrm>
+                    <a:prstGeom prst="rect">
+                      <a:avLst/>
+                    </a:prstGeom>
+                    <a:noFill/>
+                    <a:ln>
+                      <a:noFill/>
+                    </a:ln>
+                  </pic:spPr>
+                </pic:pic>
+              </a:graphicData>
+            </a:graphic>
+          </wp:inline>
+        </w:drawing>
+      </w:r>
+      <w:r>
+        <w:br/>
+      </w:r>
+      <w:r>
+        <w:lastRenderedPageBreak/>
+        <w:br/>
+      </w:r>
+      <w:r>
+        <w:rPr>
+          <w:rStyle w:val="Heading1Char"/>
+          <w:noProof/>
+          <w:sz w:val="32"/>
+          <w:szCs w:val="32"/>
+        </w:rPr>
+        <w:drawing>
+          <wp:inline distT="0" distB="0" distL="0" distR="0" wp14:anchorId="2AE72765" wp14:editId="4A5AFB18">
+            <wp:extent cx="5486400" cy="4467225"/>
+            <wp:effectExtent l="0" t="0" r="0" b="9525"/>
+            <wp:docPr id="1719461086" name="Picture 2"/>
+            <wp:cNvGraphicFramePr>
+              <a:graphicFrameLocks xmlns:a="http://schemas.openxmlformats.org/drawingml/2006/main" noChangeAspect="1"/>
+            </wp:cNvGraphicFramePr>
+            <a:graphic xmlns:a="http://schemas.openxmlformats.org/drawingml/2006/main">
+              <a:graphicData uri="http://schemas.openxmlformats.org/drawingml/2006/picture">
+                <pic:pic xmlns:pic="http://schemas.openxmlformats.org/drawingml/2006/picture">
+                  <pic:nvPicPr>
+                    <pic:cNvPr id="0" name="Picture 2"/>
+                    <pic:cNvPicPr>
+                      <a:picLocks noChangeAspect="1" noChangeArrowheads="1"/>
+                    </pic:cNvPicPr>
+                  </pic:nvPicPr>
+                  <pic:blipFill>
+                    <a:blip r:embed="rId8">
+                      <a:extLst>
+                        <a:ext uri="{28A0092B-C50C-407E-A947-70E740481C1C}">
+                          <a14:useLocalDpi xmlns:a14="http://schemas.microsoft.com/office/drawing/2010/main" val="0"/>
+                        </a:ext>
+                      </a:extLst>
+                    </a:blip>
+                    <a:srcRect/>
+                    <a:stretch>
+                      <a:fillRect/>
+                    </a:stretch>
+                  </pic:blipFill>
+                  <pic:spPr bwMode="auto">
+                    <a:xfrm>
+                      <a:off x="0" y="0"/>
+                      <a:ext cx="5486400" cy="4467225"/>
+                    </a:xfrm>
+                    <a:prstGeom prst="rect">
+                      <a:avLst/>
+                    </a:prstGeom>
+                    <a:noFill/>
+                    <a:ln>
+                      <a:noFill/>
+                    </a:ln>
+                  </pic:spPr>
+                </pic:pic>
+              </a:graphicData>
+            </a:graphic>
+          </wp:inline>
+        </w:drawing>
+      </w:r>
     </w:p>
+    <w:p/>
     <w:sectPr>
       <w:pgSz w:w="12240" w:h="15840"/>
       <w:pgMar w:top="1440" w:right="1800" w:bottom="1440" w:left="1800" w:header="720" w:footer="720" w:gutter="0"/>
@@ -1896,6 +2143,7 @@
   <w:style w:type="character" w:default="1" w:styleId="DefaultParagraphFont">
     <w:name w:val="Default Paragraph Font"/>
     <w:uiPriority w:val="1"/>
+    <w:semiHidden/>
     <w:unhideWhenUsed/>
   </w:style>
   <w:style w:type="table" w:default="1" w:styleId="TableNormal">

</xml_diff>